<commit_message>
Fixed a bug in how monitoring costs were included in discounted life costs
</commit_message>
<xml_diff>
--- a/docs/Medicare_Ineligibles-Report.docx
+++ b/docs/Medicare_Ineligibles-Report.docx
@@ -23,12 +23,21 @@
         <w:pStyle w:val="Date"/>
       </w:pPr>
       <w:r>
-        <w:t xml:space="preserve">Latest version - May 07 2017 </w:t>
-      </w:r>
-    </w:p>
-    <w:p>
-      <w:r>
-        <w:t xml:space="preserve">This document summarizes a simple analysis to calculate the impact of providing anti-retroviral therapy (ART) to people living with HIV (PLHIV) in Australia who are Medicare ineligible. This analysis uses data from the Australian HIV Observational Database Temporary Residents Access Study (ATRAS) [1].The R code for these calculations is available in the associated Rmarkdown file. The aim of these calculations is to estimate the number of new HIV infections that occur through transmission from Medicare ineligible people to their sexual partners, the cost of providing ART to the Medicare ineligible population, and the potential future cost of providing treatment to partners of Medicare ineligibles who become infected. </w:t>
+        <w:t xml:space="preserve">Latest version - May 08 2017 </w:t>
+      </w:r>
+    </w:p>
+    <w:p>
+      <w:r>
+        <w:t xml:space="preserve">This document summarizes a simple analysis to calculate the impact of providing anti-retroviral therapy (ART) to people living with HIV (PLHIV) </w:t>
+      </w:r>
+      <w:r>
+        <w:t>in Australia who are Medicare ineligible. This analysis uses data from the Australian HIV Observational Database Temporary Residents Access Study (ATRAS) [1]. The R code for these calculations is available in the associated Rmarkdown file. The aim of these</w:t>
+      </w:r>
+      <w:r>
+        <w:t xml:space="preserve"> calculations is to estimate the number of new HIV infections that occur through transmission from Medicare ineligible people to their sexual partners, the cost of providing ART to the Medicare ineligible population, and the potential future cost of provid</w:t>
+      </w:r>
+      <w:r>
+        <w:t xml:space="preserve">ing treatment to partners of Medicare ineligibles who become infected. </w:t>
       </w:r>
     </w:p>
     <w:p>
@@ -36,7 +45,10 @@
         <w:pStyle w:val="BodyText"/>
       </w:pPr>
       <w:r>
-        <w:t xml:space="preserve">This document is written in dynamic format using R markdown v2 within R studio 0.98.1056 (using R version 3.1.2). Plots are created using the package ggplot2. Further details are available in the associated Rmarkdown file, which also contains the R code to produce all the results when the markdown is run. We have suppressed code blocks in the output document. </w:t>
+        <w:t>This document is written in dynamic format using R markdown v2 within R studio 0.98.1056 (using R version 3.1.2). Plots are created using the package ggplot2. Further details are avail</w:t>
+      </w:r>
+      <w:r>
+        <w:t xml:space="preserve">able in the associated Rmarkdown file, which also contains the R code to produce all the results when the markdown is run. We have suppressed code blocks in the output document. </w:t>
       </w:r>
     </w:p>
     <w:p>
@@ -51,7 +63,10 @@
     </w:p>
     <w:p>
       <w:r>
-        <w:t>This section summarizes the methodology used for the calculations. A simple mathematical model is used to calculate the change in population size over time and the number of new infections in partners of Medicare ineligible people. Descriptions of model details, assumptions and input parameters follow below.</w:t>
+        <w:t>This section summarizes the methodology used for the calculations</w:t>
+      </w:r>
+      <w:r>
+        <w:t>. A simple mathematical model is used to calculate the change in population size over time and the number of new infections in partners of Medicare ineligible people. Descriptions of model details, assumptions and input parameters follow below.</w:t>
       </w:r>
     </w:p>
     <w:p>
@@ -61,12 +76,21 @@
       <w:bookmarkStart w:id="1" w:name="demographics"/>
       <w:bookmarkEnd w:id="1"/>
       <w:r>
-        <w:t>Demographics</w:t>
-      </w:r>
-    </w:p>
-    <w:p>
-      <w:r>
-        <w:t>For this analysis, we consider a population of PLHIV who are Medicare ineligible with the characteristics of people in ATRAS [1]. The overall population is split into males who are men who have sex with men (MSM) (which, for the purposes of this analysis, we assume are exclusively homosexual) and all those who are not MSM. The proportion of people in each of these populations is based on ATRAS data and assumed constant. We used this compartmentalization of the population to distinguish the risk of HIV infection rather than treatment coverage and adherence.</w:t>
+        <w:t>Demographic</w:t>
+      </w:r>
+      <w:r>
+        <w:t>s</w:t>
+      </w:r>
+    </w:p>
+    <w:p>
+      <w:r>
+        <w:t>For this analysis, we consider a population of PLHIV who are Medicare ineligible with the characteristics of people in ATRAS [1]. The overall population is split into males who are men who have sex with men (MSM) (which, for the purposes of this analysis</w:t>
+      </w:r>
+      <w:r>
+        <w:t>, we assume are exclusively homosexual) and all those who are not MSM. The proportion of people in each of these populations is based on ATRAS data and assumed constant. We used this compartmentalization of the population to distinguish the risk of HIV inf</w:t>
+      </w:r>
+      <w:r>
+        <w:t>ection rather than treatment coverage and adherence.</w:t>
       </w:r>
     </w:p>
     <w:p>
@@ -74,7 +98,10 @@
         <w:pStyle w:val="BodyText"/>
       </w:pPr>
       <w:r>
-        <w:t xml:space="preserve">The number of Medicare ineligibles can change over time with people becoming eligible for Medicare provided ART and new temporary residents entering the population. We represent this movement using a constant growth rate for the population </w:t>
+        <w:t>The number of Medicare ineligibles can change over time with people becoming eligible for Medicare provided ART and new temporary residents entering the population. We represent this movement using a con</w:t>
+      </w:r>
+      <w:r>
+        <w:t xml:space="preserve">stant growth rate for the population </w:t>
       </w:r>
       <m:oMath>
         <m:r>
@@ -92,7 +119,25 @@
           <w:rPr>
             <w:rFonts w:ascii="Cambria Math" w:hAnsi="Cambria Math"/>
           </w:rPr>
-          <m:t>N(y)</m:t>
+          <m:t>N</m:t>
+        </m:r>
+        <m:r>
+          <w:rPr>
+            <w:rFonts w:ascii="Cambria Math" w:hAnsi="Cambria Math"/>
+          </w:rPr>
+          <m:t>(</m:t>
+        </m:r>
+        <m:r>
+          <w:rPr>
+            <w:rFonts w:ascii="Cambria Math" w:hAnsi="Cambria Math"/>
+          </w:rPr>
+          <m:t>y</m:t>
+        </m:r>
+        <m:r>
+          <w:rPr>
+            <w:rFonts w:ascii="Cambria Math" w:hAnsi="Cambria Math"/>
+          </w:rPr>
+          <m:t>)</m:t>
         </m:r>
       </m:oMath>
       <w:r>
@@ -107,7 +152,10 @@
         </m:r>
       </m:oMath>
       <w:r>
-        <w:t>, the number of medicare ineligible people in the population is then given by</w:t>
+        <w:t>, the number of medicare ineligible people in the population is then giv</w:t>
+      </w:r>
+      <w:r>
+        <w:t>en by</w:t>
       </w:r>
     </w:p>
     <w:p>
@@ -123,7 +171,37 @@
             <w:rPr>
               <w:rFonts w:ascii="Cambria Math" w:hAnsi="Cambria Math"/>
             </w:rPr>
-            <m:t>N(y)=N(0)</m:t>
+            <m:t>N</m:t>
+          </m:r>
+          <m:r>
+            <w:rPr>
+              <w:rFonts w:ascii="Cambria Math" w:hAnsi="Cambria Math"/>
+            </w:rPr>
+            <m:t>(</m:t>
+          </m:r>
+          <m:r>
+            <w:rPr>
+              <w:rFonts w:ascii="Cambria Math" w:hAnsi="Cambria Math"/>
+            </w:rPr>
+            <m:t>y</m:t>
+          </m:r>
+          <m:r>
+            <w:rPr>
+              <w:rFonts w:ascii="Cambria Math" w:hAnsi="Cambria Math"/>
+            </w:rPr>
+            <m:t>)=</m:t>
+          </m:r>
+          <m:r>
+            <w:rPr>
+              <w:rFonts w:ascii="Cambria Math" w:hAnsi="Cambria Math"/>
+            </w:rPr>
+            <m:t>N</m:t>
+          </m:r>
+          <m:r>
+            <w:rPr>
+              <w:rFonts w:ascii="Cambria Math" w:hAnsi="Cambria Math"/>
+            </w:rPr>
+            <m:t>(0)</m:t>
           </m:r>
           <m:sSup>
             <m:sSupPr>
@@ -176,11 +254,17 @@
     </w:p>
     <w:p>
       <w:r>
-        <w:t xml:space="preserve">The main aim of this analysis is to investigate the effect of providing all Medicare ineligible people in ATRAS with ART on HIV transmission. For the calculations, we simply consider </w:t>
+        <w:t>The main aim of this analysis is to investigate the effect of providing all</w:t>
+      </w:r>
+      <w:r>
+        <w:t xml:space="preserve"> Medicare ineligible people in ATRAS with ART on HIV transmission. For the calculations, we simply consider </w:t>
       </w:r>
       <w:r>
         <w:lastRenderedPageBreak/>
-        <w:t>the proportion of the population taking ART and the proportion of those on ART with viral suppression. Both of these inputs can change over time based on the ATRAS data. We do not consider different proportions for each population group. We used the most recent data value for projections beyond the years of available data.</w:t>
+        <w:t>the proportion of the population taking ART and the proportion of those on ART with viral suppression. Both of these inputs can change over time bas</w:t>
+      </w:r>
+      <w:r>
+        <w:t>ed on the ATRAS data. We do not consider different proportions for each population group. We used the most recent data value for projections beyond the years of available data.</w:t>
       </w:r>
     </w:p>
     <w:p>
@@ -195,7 +279,16 @@
     </w:p>
     <w:p>
       <w:r>
-        <w:t>HIV transmission occurs through sexual intercourse between Medicare ineligibles and their sexual partners. We assume all partners are Medicare eligible and initiating ART does not change the risk of transmission to partners (through changes in behavior for example). We also do not consider onward transmission from newly infected partners. As the sexual behavior for the ART and non-ART population is the same, we use a simple risk equation approach with the overall annual risk of transmission calculated from national data rather than incorporating complex sexual behavior.</w:t>
+        <w:t>HIV transmission occurs through sexual intercourse</w:t>
+      </w:r>
+      <w:r>
+        <w:t xml:space="preserve"> between Medicare ineligibles and their sexual partners. We assume all partners are Medicare eligible and initiating ART does not change the risk of transmission to partners (through changes in behavior for example). We also do not consider onward transmis</w:t>
+      </w:r>
+      <w:r>
+        <w:t>sion from newly infected partners. As the sexual behavior for the ART and non-ART population is the same, we use a simple risk equation approach with the overall annual risk of transmission calculated from national data rather than incorporating complex se</w:t>
+      </w:r>
+      <w:r>
+        <w:t>xual behavior.</w:t>
       </w:r>
     </w:p>
     <w:p>
@@ -239,7 +332,10 @@
         </w:numPr>
       </w:pPr>
       <w:r>
-        <w:t>Those with unsuppressed virus have the same transmission risk as those not taking ART.</w:t>
+        <w:t>Those w</w:t>
+      </w:r>
+      <w:r>
+        <w:t>ith unsuppressed virus have the same transmission risk as those not taking ART.</w:t>
       </w:r>
     </w:p>
     <w:p>
@@ -266,7 +362,13 @@
     </w:p>
     <w:p>
       <w:r>
-        <w:t>Our analysis includes an estimate of the annual cost of providing ART to Medicare ineligibles and their partners who become infected. We obtained estimates of the costs of providing treatment using previous work for Australian settings [2]. For sexual partners of Medicare ineligibles who become infected with HIV we estimate the 'lifetime' cost of providing and treatment.</w:t>
+        <w:t>Our analysis includes an estimate of the annual cost of providing ART to Medicare ineligible</w:t>
+      </w:r>
+      <w:r>
+        <w:t>s and their partners who become infected. We obtained estimates of the costs of providing treatment using previous work for Australian settings [2]. For sexual partners of Medicare ineligibles who become infected with HIV we estimate the 'lifetime' cost of</w:t>
+      </w:r>
+      <w:r>
+        <w:t xml:space="preserve"> providing and treatment.</w:t>
       </w:r>
     </w:p>
     <w:p>
@@ -295,7 +397,10 @@
         <w:t>Table 1</w:t>
       </w:r>
       <w:r>
-        <w:t xml:space="preserve"> - Calculation input parameter ranges. Endnotes provide justifications for these parameter ranges. The simulations used for the calculations take samples from these ranges assuming a uniform distribution.</w:t>
+        <w:t xml:space="preserve"> - Calculation input parameter ranges. Endnotes provide justifications for these parameter ranges. The simulations used for the calculations ta</w:t>
+      </w:r>
+      <w:r>
+        <w:t>ke samples from these ranges assuming a uniform distribution.</w:t>
       </w:r>
     </w:p>
     <w:tbl>
@@ -430,7 +535,13 @@
                   <w:rPr>
                     <w:rFonts w:ascii="Cambria Math" w:hAnsi="Cambria Math"/>
                   </w:rPr>
-                  <m:t>N(0)</m:t>
+                  <m:t>N</m:t>
+                </m:r>
+                <m:r>
+                  <w:rPr>
+                    <w:rFonts w:ascii="Cambria Math" w:hAnsi="Cambria Math"/>
+                  </w:rPr>
+                  <m:t>(0)</m:t>
                 </m:r>
               </m:oMath>
             </m:oMathPara>
@@ -996,7 +1107,10 @@
               <w:pStyle w:val="Compact"/>
             </w:pPr>
             <w:r>
-              <w:t>Annual probability an untreated non-MSM transmits HIV to another person</w:t>
+              <w:t>Annual probability an untreat</w:t>
+            </w:r>
+            <w:r>
+              <w:t>ed non-MSM transmits HIV to another person</w:t>
             </w:r>
           </w:p>
         </w:tc>
@@ -1352,7 +1466,10 @@
               <w:pStyle w:val="Compact"/>
             </w:pPr>
             <w:r>
-              <w:t>Average undiscounted lifetime cost of providing care and ART post infection (including monitoring costs)</w:t>
+              <w:t>Average undiscounted lifetime cost of providing care and ART post infection (incl</w:t>
+            </w:r>
+            <w:r>
+              <w:t>uding monitoring costs)</w:t>
             </w:r>
           </w:p>
         </w:tc>
@@ -1552,7 +1669,13 @@
         </w:numPr>
       </w:pPr>
       <w:r>
-        <w:t>The 2013 ATRAS report estimates there are 450 Medicare ineligible PLHIV in Australia [1]. We assume a range in the population between 400 and 500 PLHIV with the potential for only a small change in population size over time. In the population of 180 at enrollment, 89 (50%) of the males attributed their HIV infection to MSM exposure [1]. Assuming this reflects the demographic distribution over time, we assume 40-60% of the population is MSM with the remainder non-MSM.</w:t>
+        <w:t>The 2013 ATRAS report estimates there are 450 Medicare ineligible PLHIV in Australia [1]</w:t>
+      </w:r>
+      <w:r>
+        <w:t>. We assume a range in the population between 400 and 500 PLHIV with the potential for only a small change in population size over time. In the population of 180 at enrollment, 89 (50%) of the males attributed their HIV infection to MSM exposure [1]. Assum</w:t>
+      </w:r>
+      <w:r>
+        <w:t>ing this reflects the demographic distribution over time, we assume 40-60% of the population is MSM with the remainder non-MSM.</w:t>
       </w:r>
     </w:p>
     <w:p>
@@ -1563,7 +1686,13 @@
         </w:numPr>
       </w:pPr>
       <w:r>
-        <w:t xml:space="preserve">At enrollment, 62.8% of ATRAS patients were already receiving ART with 71.8% having undetectable viral load [1]. After enrollment, all patients were put onto ART resulting in 87% having undetectable viral load at 12 months and 96% having undetectable viral load at 24 months [1]. Based on the ATRAS data we assume the percentage of Medicare ineligibles on ART increases from 70% to 95% with a range of </w:t>
+        <w:t>At enrollment, 62.8% of ATRAS patients were already receiving ART with 71.8% having undetectable viral load [1]. After enrollmen</w:t>
+      </w:r>
+      <w:r>
+        <w:t>t, all patients were put onto ART resulting in 87% having undetectable viral load at 12 months and 96% having undetectable viral load at 24 months [1]. Based on the ATRAS data we assume the percentage of Medicare ineligibles on ART increases from 70% to 95</w:t>
+      </w:r>
+      <w:r>
+        <w:t xml:space="preserve">% with a range of </w:t>
       </w:r>
       <m:oMath>
         <m:r>
@@ -1603,7 +1732,103 @@
           <w:rPr>
             <w:rFonts w:ascii="Cambria Math" w:hAnsi="Cambria Math"/>
           </w:rPr>
-          <m:t>I=N(1-θ)β+Nθ(1-ψ)β+Nθψ(1-</m:t>
+          <m:t>I</m:t>
+        </m:r>
+        <m:r>
+          <w:rPr>
+            <w:rFonts w:ascii="Cambria Math" w:hAnsi="Cambria Math"/>
+          </w:rPr>
+          <m:t>=</m:t>
+        </m:r>
+        <m:r>
+          <w:rPr>
+            <w:rFonts w:ascii="Cambria Math" w:hAnsi="Cambria Math"/>
+          </w:rPr>
+          <m:t>N</m:t>
+        </m:r>
+        <m:r>
+          <w:rPr>
+            <w:rFonts w:ascii="Cambria Math" w:hAnsi="Cambria Math"/>
+          </w:rPr>
+          <m:t>(1-</m:t>
+        </m:r>
+        <m:r>
+          <w:rPr>
+            <w:rFonts w:ascii="Cambria Math" w:hAnsi="Cambria Math"/>
+          </w:rPr>
+          <m:t>θ</m:t>
+        </m:r>
+        <m:r>
+          <w:rPr>
+            <w:rFonts w:ascii="Cambria Math" w:hAnsi="Cambria Math"/>
+          </w:rPr>
+          <m:t>)</m:t>
+        </m:r>
+        <m:r>
+          <w:rPr>
+            <w:rFonts w:ascii="Cambria Math" w:hAnsi="Cambria Math"/>
+          </w:rPr>
+          <m:t>β</m:t>
+        </m:r>
+        <m:r>
+          <w:rPr>
+            <w:rFonts w:ascii="Cambria Math" w:hAnsi="Cambria Math"/>
+          </w:rPr>
+          <m:t>+</m:t>
+        </m:r>
+        <m:r>
+          <w:rPr>
+            <w:rFonts w:ascii="Cambria Math" w:hAnsi="Cambria Math"/>
+          </w:rPr>
+          <m:t>N</m:t>
+        </m:r>
+        <m:r>
+          <w:rPr>
+            <w:rFonts w:ascii="Cambria Math" w:hAnsi="Cambria Math"/>
+          </w:rPr>
+          <m:t>θ</m:t>
+        </m:r>
+        <m:r>
+          <w:rPr>
+            <w:rFonts w:ascii="Cambria Math" w:hAnsi="Cambria Math"/>
+          </w:rPr>
+          <m:t>(1-</m:t>
+        </m:r>
+        <m:r>
+          <w:rPr>
+            <w:rFonts w:ascii="Cambria Math" w:hAnsi="Cambria Math"/>
+          </w:rPr>
+          <m:t>ψ</m:t>
+        </m:r>
+        <m:r>
+          <w:rPr>
+            <w:rFonts w:ascii="Cambria Math" w:hAnsi="Cambria Math"/>
+          </w:rPr>
+          <m:t>)</m:t>
+        </m:r>
+        <m:r>
+          <w:rPr>
+            <w:rFonts w:ascii="Cambria Math" w:hAnsi="Cambria Math"/>
+          </w:rPr>
+          <m:t>β</m:t>
+        </m:r>
+        <m:r>
+          <w:rPr>
+            <w:rFonts w:ascii="Cambria Math" w:hAnsi="Cambria Math"/>
+          </w:rPr>
+          <m:t>+</m:t>
+        </m:r>
+        <m:r>
+          <w:rPr>
+            <w:rFonts w:ascii="Cambria Math" w:hAnsi="Cambria Math"/>
+          </w:rPr>
+          <m:t>Nθψ</m:t>
+        </m:r>
+        <m:r>
+          <w:rPr>
+            <w:rFonts w:ascii="Cambria Math" w:hAnsi="Cambria Math"/>
+          </w:rPr>
+          <m:t>(1-</m:t>
         </m:r>
         <m:sSub>
           <m:sSubPr>
@@ -1634,7 +1859,37 @@
           <w:rPr>
             <w:rFonts w:ascii="Cambria Math" w:hAnsi="Cambria Math"/>
           </w:rPr>
-          <m:t>)β=Nβ(1-θψ</m:t>
+          <m:t>)</m:t>
+        </m:r>
+        <m:r>
+          <w:rPr>
+            <w:rFonts w:ascii="Cambria Math" w:hAnsi="Cambria Math"/>
+          </w:rPr>
+          <m:t>β</m:t>
+        </m:r>
+        <m:r>
+          <w:rPr>
+            <w:rFonts w:ascii="Cambria Math" w:hAnsi="Cambria Math"/>
+          </w:rPr>
+          <m:t>=</m:t>
+        </m:r>
+        <m:r>
+          <w:rPr>
+            <w:rFonts w:ascii="Cambria Math" w:hAnsi="Cambria Math"/>
+          </w:rPr>
+          <m:t>Nβ</m:t>
+        </m:r>
+        <m:r>
+          <w:rPr>
+            <w:rFonts w:ascii="Cambria Math" w:hAnsi="Cambria Math"/>
+          </w:rPr>
+          <m:t>(1-</m:t>
+        </m:r>
+        <m:r>
+          <w:rPr>
+            <w:rFonts w:ascii="Cambria Math" w:hAnsi="Cambria Math"/>
+          </w:rPr>
+          <m:t>θψ</m:t>
         </m:r>
         <m:sSub>
           <m:sSubPr>
@@ -1695,7 +1950,10 @@
         </m:r>
       </m:oMath>
       <w:r>
-        <w:t xml:space="preserve"> is the overall number of PLHIV in Australia who are MSM and non-MSM, and the remaining parameters have the same meaning as in Table 1 we can estimate the value of </w:t>
+        <w:t xml:space="preserve"> is the overall number of PLHIV in Australia who are MSM and non-MSM, and the remaining parameters have the same meaning as in Table 1 w</w:t>
+      </w:r>
+      <w:r>
+        <w:t xml:space="preserve">e can estimate the value of </w:t>
       </w:r>
       <m:oMath>
         <m:r>
@@ -1706,7 +1964,13 @@
         </m:r>
       </m:oMath>
       <w:r>
-        <w:t xml:space="preserve"> for MSM and non-MSM. In 2013, there were an estimated 26,640 PLHIV in Australia and 912 new infections [3] of which around 75% are attributed to homosexual contact [4]. According to recent estimates for the HIV treatment cascade in Australia, around 75% of MSM living with HIV [4] and 55% of non-MSM living with HIV are taking ART [4], respectively. In both MSM and non-MSM taking ART, around 90% have an undetectable viral load [1,4]. Putting these values into the equation above and assuming </w:t>
+        <w:t xml:space="preserve"> for MSM and non-MSM. In 2013, there were an estimated 26,640 PLHIV in Australia and 912 new infections [3] of which around 75% are attributed to homosexual contact [4]. According to recent estimates for the HIV treatment casc</w:t>
+      </w:r>
+      <w:r>
+        <w:t xml:space="preserve">ade in Australia, around 75% of MSM living with HIV [4] and 55% of non-MSM living with HIV are taking ART [4], respectively. In both MSM and non-MSM taking ART, around 90% have an undetectable viral load [1,4]. Putting these values into the equation above </w:t>
+      </w:r>
+      <w:r>
+        <w:t xml:space="preserve">and assuming </w:t>
       </w:r>
       <m:oMath>
         <m:r>
@@ -1788,19 +2052,30 @@
         </w:numPr>
       </w:pPr>
       <w:r>
-        <w:t>We assume those with viral suppression have a 90-99% reduction in transmission to their sexual partners. This assumption is in line with the results from the HPTN-052 trial for those with detectable drug [5] and the recent PARTNER study which recorded zero HIV transmissions from 1166 HIV+ people to their sexual partners (though the upper 95% confidence interval was 0.84, 0.88, and 0.97 per 100 couple-years for MSM, heterosexual males, and heterosexual females respectively) [6].</w:t>
-      </w:r>
-    </w:p>
-    <w:p>
-      <w:pPr>
-        <w:pStyle w:val="ListParagraph"/>
+        <w:t>We assume those with viral suppression have a 90-99% reduction in transmission to their sexual partners. This assumption is in line with the results from the HPTN-052 trial for those with</w:t>
+      </w:r>
+      <w:r>
+        <w:t xml:space="preserve"> detectable drug [5] and the recent PARTNER study which recorded zero HIV transmissions from 1166 HIV+ people to their sexual partners (though the upper 95% confidence interval was 0.84, 0.88, and 0.97 per 100 couple-years for MSM, heterosexual males, and </w:t>
+      </w:r>
+      <w:r>
+        <w:t>heterosexual females respectively) [6].</w:t>
+      </w:r>
+    </w:p>
+    <w:p>
+      <w:pPr>
         <w:numPr>
           <w:ilvl w:val="0"/>
-          <w:numId w:val="5"/>
+          <w:numId w:val="4"/>
         </w:numPr>
       </w:pPr>
       <w:r>
-        <w:t xml:space="preserve">At enrollment, 83% of the ATRAS cohort on ART are taking Tenofovir/Emtrcitabine (Truvada) as the 'backbone' of their regime. This means the vast majority of those on treatment are taking first-line drugs. For this analysis, we assume all patients are on and remain on first-line ART over the period of analysis and undertake annual monitoring of their infection. From Schneider et al., the average annual cost of first-line drugs in Australia is $10,685 ($6,945- $14,424) [2]. Estimated annual medical costs for people living with HIV were also estimated in Schneider et al. by CD4 count. Annual medical care and infection monitoring for HIV+ people with CD4 </w:t>
+        <w:t>At enrollment, 83% of the ATRAS cohort on ART are taking Tenofovir/Emtrcitabine (Truvada) as the 'backbone' of their regime. This means the vast majority of those on treatment are taking first-line drugs. For this an</w:t>
+      </w:r>
+      <w:r>
+        <w:t xml:space="preserve">alysis, we assume all patients are on and remain on first-line ART over the period of analysis and undertake annual monitoring of their infection. From Schneider et al., the average annual cost of first-line drugs in Australia is $10,685 ($6,945- $14,424) </w:t>
+      </w:r>
+      <w:r>
+        <w:t xml:space="preserve">[2]. Estimated annual medical costs for people living with HIV were also estimated in Schneider et al. by CD4 count. Annual medical care and infection monitoring for HIV+ people with CD4 </w:t>
       </w:r>
       <m:oMath>
         <m:r>
@@ -1855,7 +2130,10 @@
         </m:r>
       </m:oMath>
       <w:r>
-        <w:t>L, and CD4 &lt; 200 cells/</w:t>
+        <w:t xml:space="preserve">L, and </w:t>
+      </w:r>
+      <w:r>
+        <w:t>CD4 &lt; 200 cells/</w:t>
       </w:r>
       <m:oMath>
         <m:r>
@@ -1866,13 +2144,7 @@
         </m:r>
       </m:oMath>
       <w:r>
-        <w:t>L was estimated to equal A$3,097, $4,402, $4,762, and $7,883, respectively. In recent years</w:t>
-      </w:r>
-      <w:r>
-        <w:t>,</w:t>
-      </w:r>
-      <w:r>
-        <w:t xml:space="preserve"> patients in the AHOD cohort have initiated ART at around 350 cells per </w:t>
+        <w:t xml:space="preserve">L was estimated to equal A$3,097, $4,402, $4,762, and $7,883, respectively. In recent years, patients in the AHOD cohort have initiated ART at around 350 cells per </w:t>
       </w:r>
       <m:oMath>
         <m:r>
@@ -1905,18 +2177,33 @@
         </m:r>
       </m:oMath>
       <w:r>
-        <w:t>L and the associted annual monitoring costs to range from $3,000 to $5,000. Using these values, we assume a range in the annual ART cost (including monitoring) of $10,000 to $20,000.</w:t>
+        <w:t>L</w:t>
+      </w:r>
+      <w:r>
+        <w:t xml:space="preserve"> and the associted annual monitoring costs to range from $3,000 to $5,000. Using these values, we assume a range in the annual ART cost (including monitoring) of $10,000 to $20,000.</w:t>
       </w:r>
     </w:p>
     <w:p>
       <w:pPr>
         <w:numPr>
           <w:ilvl w:val="0"/>
-          <w:numId w:val="5"/>
+          <w:numId w:val="4"/>
         </w:numPr>
       </w:pPr>
       <w:r>
-        <w:t xml:space="preserve">If a partner of a Medicare ineligible becomes infected with HIV then they will eventually require care and treatment while they are living in Australia. As we are not tracking their infection progression in this analysis, we use an estimate for the lifetime cost of providing ART. An analysis of the life expectancy of PLHIV in Australia given currently available antiretroviral treatments suggests someone starting treatment in their twenties will be taking ART for around 40 years [7] spending ~9 years on first-line drugs, ~14 years on second-line drugs, ~3 years on third-line drugs, and the reminder of the time on higher classes of drug. Using the cost estimates from [2], we assume the annual costs of proving each line of drugs is $10,685 for first-line drugs, $19,364 for second-line drugs, $31,411 for third-line drugs, and $28,162 for fourth and higher lines of drugs. Multiplying the values for each drug class and summing produces the undiscounted treatment cost. To account for all uncertainties in time on each treatment class and drug costs we assume a range of </w:t>
+        <w:t xml:space="preserve">If a partner of a Medicare ineligible becomes infected with HIV then they </w:t>
+      </w:r>
+      <w:r>
+        <w:t>will eventually require care and treatment while they are living in Australia. As we are not tracking their infection progression in this analysis, we use an estimate for the lifetime cost of providing ART. An analysis of the life expectancy of PLHIV in Au</w:t>
+      </w:r>
+      <w:r>
+        <w:t>stralia given currently available antiretroviral treatments suggests someone starting treatment in their twenties will be taking ART for around 40 years [7] spending ~9 years on first-line drugs, ~14 years on second-line drugs, ~3 years on third-line drugs</w:t>
+      </w:r>
+      <w:r>
+        <w:t xml:space="preserve">, and the reminder of the time on higher classes of drug. Using the cost estimates from [2], we assume the annual costs of proving each line of drugs is $10,685 for first-line drugs, $19,364 for second-line drugs, $31,411 for third-line drugs, and $28,162 </w:t>
+      </w:r>
+      <w:r>
+        <w:t xml:space="preserve">for fourth and higher lines of drugs. Multiplying the values for each drug class and summing produces the undiscounted treatment cost. To account for all uncertainties in time on each treatment class and drug costs we assume a range of </w:t>
       </w:r>
       <m:oMath>
         <m:r>
@@ -1927,18 +2214,27 @@
         </m:r>
       </m:oMath>
       <w:r>
-        <w:t xml:space="preserve"> 25% in the overall undiscounted cost. Finally we added the annual monitoring cost ranging from $3,000 to $5,000 as described in footnote 4 to produce the undiscounted cost presented here.</w:t>
+        <w:t xml:space="preserve"> 25% in the overall</w:t>
+      </w:r>
+      <w:r>
+        <w:t xml:space="preserve"> undiscounted cost. Finally, we added the annual monitoring cost ranging from $3,000 to $5,000 as described in footnote 4 to produce the undiscounted cost presented here.</w:t>
       </w:r>
     </w:p>
     <w:p>
       <w:pPr>
         <w:numPr>
           <w:ilvl w:val="0"/>
-          <w:numId w:val="5"/>
+          <w:numId w:val="4"/>
         </w:numPr>
       </w:pPr>
       <w:r>
-        <w:t xml:space="preserve">To discount future costs of providing ART to people ineligible for Medicare and those who become infected we apply a discount rate of 5% from the year of enrollment in ATRAS for all treatment costs. For discounting purposes we include the time between infection and initiating ART, we estimated this from data on the CD4 count at initiating therapy and estimates for the rate of CD4 decline. In recent years participants in the AHOD cohort have initiated ART at around 350 cells per </w:t>
+        <w:t>To discount future costs of providing ART to people ineligible for Medicare and those</w:t>
+      </w:r>
+      <w:r>
+        <w:t xml:space="preserve"> who become infected we apply a discount rate of 5% from the year of enrollment in ATRAS for all treatment costs. For discounting purposes, we include the time between infection and initiating ART, we estimated this from data on the CD4 count at initiating</w:t>
+      </w:r>
+      <w:r>
+        <w:t xml:space="preserve"> therapy and estimates for the rate of CD4 decline. In recent years, participants in the AHOD cohort have initiated ART at around 350 cells per </w:t>
       </w:r>
       <m:oMath>
         <m:r>
@@ -1953,7 +2249,10 @@
       </w:r>
       <w:r>
         <w:lastRenderedPageBreak/>
-        <w:t>4.4 years for a person to reach this CD4 count post infection [3]. We therefore assume a range of 4 to 5 years for the time between infection and ART initiation.</w:t>
+        <w:t>4.4 years for a person to reach this CD4 count post infection [3]. We therefor</w:t>
+      </w:r>
+      <w:r>
+        <w:t>e assume a range of 4 to 5 years for the time between infection and ART initiation.</w:t>
       </w:r>
     </w:p>
     <w:p>
@@ -1968,7 +2267,10 @@
     </w:p>
     <w:p>
       <w:r>
-        <w:t>We use simple risk-equation calculations to estimate the number of people infected through partnerships with HIV-positive people ineligible for Medicare. The appendix provides details of the calculations.</w:t>
+        <w:t>We use simple risk-equation calculations to estimate the number of people infected throug</w:t>
+      </w:r>
+      <w:r>
+        <w:t>h partnerships with HIV-positive people ineligible for Medicare. The appendix provides details of the calculations.</w:t>
       </w:r>
     </w:p>
     <w:p>
@@ -1976,7 +2278,13 @@
         <w:pStyle w:val="BodyText"/>
       </w:pPr>
       <w:r>
-        <w:t>The total number of new infections equals the sum of infections caused by Medicare-ineligible MSM and non-MSM each year. For each population, we first calculate the probability of infecting another person using an equation incorporating the level of ART use and viral suppression. The proportion of the population on ART and with suppressed virus changes over time, matching the ATRAS data in Table 1.</w:t>
+        <w:t>The total number of new infections equals the sum of infections caused by Medicare-ineligible MSM and non-MSM each year. For each population</w:t>
+      </w:r>
+      <w:r>
+        <w:t>, we first calculate the probability of infecting another person using an equation incorporating the level of ART use and viral suppression. The proportion of the population on ART and with suppressed virus changes over time, matching the ATRAS data in Tab</w:t>
+      </w:r>
+      <w:r>
+        <w:t>le 1.</w:t>
       </w:r>
     </w:p>
     <w:p>
@@ -1984,7 +2292,10 @@
         <w:pStyle w:val="BodyText"/>
       </w:pPr>
       <w:r>
-        <w:t>Using this probability, we estimate the number of new infections caused by MSM and non-MSM Medicare-ineligibles each year through sampling from a binomial distribution.  Adding the population terms together gives the overall number of new infections caused by Medicare-ineligibles in a given year and cumulatively over time.</w:t>
+        <w:t xml:space="preserve">Using this probability, we estimate the number of new infections caused by MSM and non-MSM Medicare-ineligibles each year through sampling from a binomial distribution.  Adding the population terms together gives the overall number of new infections </w:t>
+      </w:r>
+      <w:r>
+        <w:t>caused by Medicare-ineligibles in a given year and cumulatively over time.</w:t>
       </w:r>
     </w:p>
     <w:p>
@@ -1999,7 +2310,13 @@
     </w:p>
     <w:p>
       <w:r>
-        <w:t>The total cost of providing ART to people ineligible for Medicare ineligibles is calculated by multiplying the annual number of people ineligible for Medicare infected with HIV by the annual cost of providing ART and summing over the period of analysis. For sexual partners of Medicare-ineligibles who become infected with HIV we calculate the cost per infection averted and overall future lifetime cost of providing care and treatment to these people by multiplying the cumulative number of people who acquire infection by the undiscounted (reported in Table 1) lifetimecost and the discounted lifetime cost.</w:t>
+        <w:t>The total cost of providing ART to people ineligible for Medicare ineligibles is calculated by multiplying the annual number of people ineligible for Medicare infe</w:t>
+      </w:r>
+      <w:r>
+        <w:t>cted with HIV by the annual cost of providing ART and summing over the period of analysis. For sexual partners of Medicare-ineligibles who become infected with HIV we calculate the cost per infection averted and overall future lifetime cost of providing ca</w:t>
+      </w:r>
+      <w:r>
+        <w:t>re and treatment to these people by multiplying the cumulative number of people who acquire infection by the undiscounted (reported in Table 1) lifetimecost and the discounted lifetime cost.</w:t>
       </w:r>
     </w:p>
     <w:p>
@@ -2014,7 +2331,10 @@
     </w:p>
     <w:p>
       <w:r>
-        <w:t>To perform this analysis, we generated 1000 input parameter sets by sampling from each of the parameter ranges in Table 1. For each of these parameter sets we then ran 20 simulations to account for stochastic variations. We ran each simulation for 5 years since the enrollment of patients into ATRAS. We then calculated summary statistics using the results from each simulation.</w:t>
+        <w:t xml:space="preserve">To perform this analysis, we generated 1000 input parameter sets by sampling from each of the parameter ranges in Table 1. For each of these parameter sets we then ran 20 simulations to account for stochastic variations. We ran each simulation for 5 years </w:t>
+      </w:r>
+      <w:r>
+        <w:t>since the enrollment of patients into ATRAS. We then calculated summary statistics using the results from each simulation.</w:t>
       </w:r>
     </w:p>
     <w:p>
@@ -2029,7 +2349,13 @@
     </w:p>
     <w:p>
       <w:r>
-        <w:t>During the first year after enrollment for ATRAS, the number of new infections caused by Medicare ineligible people is estimated to be 22 (IQR: 18.5 - 25.5). As a percentage of the infected Medicare-ineligible population, this number of new infections equates to 4.9% of the population (Figure 1).</w:t>
+        <w:t>D</w:t>
+      </w:r>
+      <w:r>
+        <w:t>uring the first year after enrollment for ATRAS, the number of new infections caused by Medicare ineligible people is estima</w:t>
+      </w:r>
+      <w:r>
+        <w:t>ted to be 22 (IQR: 18.5 - 25.5). As a percentage of the infected Medicare-ineligible population, this number of new infections equates to 4.9% of the population (Figure 1).</w:t>
       </w:r>
     </w:p>
     <w:p>
@@ -2037,30 +2363,45 @@
         <w:pStyle w:val="BodyText"/>
       </w:pPr>
       <w:r>
-        <w:t xml:space="preserve">The impact of expanding ATRAS to all Medicare ineligibles and achieving almost universal viral suppression is to reduce annual new infections to a median of 5 (IQR: 3 - 7) after </w:t>
-      </w:r>
-      <w:r>
-        <w:rPr>
-          <w:rStyle w:val="VerbatimChar"/>
-        </w:rPr>
-        <w:t>r</w:t>
-      </w:r>
-      <w:r>
-        <w:t xml:space="preserve"> years (Figure 1). This corresponds to 1% of the Medicare ineligible population.</w:t>
-      </w:r>
-    </w:p>
-    <w:p>
-      <w:pPr>
-        <w:pStyle w:val="BodyText"/>
-      </w:pPr>
-      <w:r>
+        <w:t>The impact of expanding ATRAS to all Medicare ineligibles and achieving almost univ</w:t>
+      </w:r>
+      <w:r>
+        <w:t>ersal viral suppression is to reduce annual new infections to a median of 5 (IQR: 3 - 7) after 5 years (Figure 1). This corresponds to 1% of the Medicare ineligible population.</w:t>
+      </w:r>
+    </w:p>
+    <w:p>
+      <w:pPr>
+        <w:spacing w:before="0" w:after="200"/>
         <w:rPr>
           <w:b/>
         </w:rPr>
+      </w:pPr>
+      <w:r>
+        <w:rPr>
+          <w:b/>
+        </w:rPr>
+        <w:br w:type="page"/>
+      </w:r>
+    </w:p>
+    <w:p>
+      <w:pPr>
+        <w:pStyle w:val="BodyText"/>
+      </w:pPr>
+      <w:r>
+        <w:rPr>
+          <w:b/>
+        </w:rPr>
+        <w:lastRenderedPageBreak/>
         <w:t>Figure 1</w:t>
       </w:r>
       <w:r>
-        <w:t xml:space="preserve"> - Annual number of new infections caused by HIV-positive Medicare ineligibles for each simulation. The grey lines represent the baseline simulations while the blue lines are for the expansion of ART to all Medicare ineligibles. The black and dark blue lines show the median number of new infections for the baseline and expanded ART simulations respectively.</w:t>
+        <w:t xml:space="preserve"> - Annual number of new infections caused by HIV-positive Medicare inel</w:t>
+      </w:r>
+      <w:r>
+        <w:t>igibles for each simulation. The grey lines represent the baseline simulations while the blue lines are for the expansion of ART to all Medicare ineligibles. The black and dark blue lines show the median number of new infections for the baseline and expand</w:t>
+      </w:r>
+      <w:r>
+        <w:t>ed ART simulations respectively.</w:t>
       </w:r>
     </w:p>
     <w:p>
@@ -2073,7 +2414,6 @@
           <w:noProof/>
           <w:lang w:val="en-AU" w:eastAsia="en-AU"/>
         </w:rPr>
-        <w:lastRenderedPageBreak/>
         <w:drawing>
           <wp:inline distT="0" distB="0" distL="0" distR="0">
             <wp:extent cx="3696101" cy="2772075"/>
@@ -2119,7 +2459,10 @@
     </w:p>
     <w:p>
       <w:pPr>
-        <w:pStyle w:val="BodyText"/>
+        <w:spacing w:before="0" w:after="200"/>
+        <w:rPr>
+          <w:b/>
+        </w:rPr>
       </w:pPr>
       <w:r>
         <w:rPr>
@@ -2128,7 +2471,10 @@
         <w:t>Table 2</w:t>
       </w:r>
       <w:r>
-        <w:t xml:space="preserve"> - Summary results for status-quo scenario and the expanded access scenario. The results show the median and inter-quartile range (IQR) of all simulations for each scenario. NA = not applicable. Costs are rounded to the nearest $10,000</w:t>
+        <w:t xml:space="preserve"> - Summary results for status-quo scenario and the expanded access scenario. The results show the median and inter-quartile range (IQR) of all simulations for each scenario. NA = not applicable. Costs are rounded t</w:t>
+      </w:r>
+      <w:r>
+        <w:t>o the nearest $10,000</w:t>
       </w:r>
     </w:p>
     <w:tbl>
@@ -2155,7 +2501,10 @@
               <w:pStyle w:val="Compact"/>
             </w:pPr>
             <w:r>
-              <w:t>Indicator</w:t>
+              <w:t>I</w:t>
+            </w:r>
+            <w:r>
+              <w:t>ndicator</w:t>
             </w:r>
           </w:p>
         </w:tc>
@@ -2229,7 +2578,7 @@
               <w:jc w:val="center"/>
             </w:pPr>
             <w:r>
-              <w:t>22 (18 - 25)</w:t>
+              <w:t>22 (18 - 26)</w:t>
             </w:r>
           </w:p>
         </w:tc>
@@ -2286,7 +2635,7 @@
               <w:jc w:val="center"/>
             </w:pPr>
             <w:r>
-              <w:t>50 (43 - 57)</w:t>
+              <w:t>50 (42 - 57)</w:t>
             </w:r>
           </w:p>
         </w:tc>
@@ -2372,7 +2721,7 @@
               <w:jc w:val="center"/>
             </w:pPr>
             <w:r>
-              <w:t xml:space="preserve">$40,300,000 </w:t>
+              <w:t xml:space="preserve">$40,820,000 </w:t>
             </w:r>
           </w:p>
           <w:p>
@@ -2381,7 +2730,7 @@
               <w:jc w:val="center"/>
             </w:pPr>
             <w:r>
-              <w:t>($33,480,000 - $47,120,000)</w:t>
+              <w:t>($34,110,000 - $47,530,000)</w:t>
             </w:r>
           </w:p>
         </w:tc>
@@ -2410,7 +2759,7 @@
               <w:jc w:val="center"/>
             </w:pPr>
             <w:r>
-              <w:t xml:space="preserve">$131,640,000 </w:t>
+              <w:t xml:space="preserve">$131,620,000 </w:t>
             </w:r>
           </w:p>
           <w:p>
@@ -2419,7 +2768,7 @@
               <w:jc w:val="center"/>
             </w:pPr>
             <w:r>
-              <w:t>($111,610,000 - $151,660,000)</w:t>
+              <w:t>($111,230,000 - $152,020,000)</w:t>
             </w:r>
           </w:p>
         </w:tc>
@@ -2433,7 +2782,7 @@
               <w:jc w:val="center"/>
             </w:pPr>
             <w:r>
-              <w:t xml:space="preserve">$50,280,000 </w:t>
+              <w:t xml:space="preserve">$50,570,000 </w:t>
             </w:r>
           </w:p>
           <w:p>
@@ -2442,7 +2791,7 @@
               <w:jc w:val="center"/>
             </w:pPr>
             <w:r>
-              <w:t>($41,320,000 - $59,240,000)</w:t>
+              <w:t>($41,450,000 - $59,700,000)</w:t>
             </w:r>
           </w:p>
         </w:tc>
@@ -2485,7 +2834,10 @@
               <w:jc w:val="center"/>
             </w:pPr>
             <w:r>
-              <w:t xml:space="preserve">$80,620,000 </w:t>
+              <w:t>$</w:t>
+            </w:r>
+            <w:r>
+              <w:t xml:space="preserve">80,570,000 </w:t>
             </w:r>
           </w:p>
           <w:p>
@@ -2494,7 +2846,7 @@
               <w:jc w:val="center"/>
             </w:pPr>
             <w:r>
-              <w:t>($66,130,000 - $95,120,000)</w:t>
+              <w:t>($65,840,000 - $95,310,000)</w:t>
             </w:r>
           </w:p>
         </w:tc>
@@ -2509,13 +2861,7 @@
               <w:pStyle w:val="Compact"/>
             </w:pPr>
             <w:r>
-              <w:t>Cost providing ART</w:t>
-            </w:r>
-            <w:r>
-              <w:t xml:space="preserve"> </w:t>
-            </w:r>
-            <w:r>
-              <w:t>(discounted 5%)</w:t>
+              <w:t>Cost providing ART (discounted 5%)</w:t>
             </w:r>
           </w:p>
         </w:tc>
@@ -2543,7 +2889,7 @@
               <w:jc w:val="center"/>
             </w:pPr>
             <w:r>
-              <w:t xml:space="preserve">$35,830,000 </w:t>
+              <w:t xml:space="preserve">$36,240,000 </w:t>
             </w:r>
           </w:p>
           <w:p>
@@ -2552,7 +2898,7 @@
               <w:jc w:val="center"/>
             </w:pPr>
             <w:r>
-              <w:t>($29,780,000 - $41,870,000)</w:t>
+              <w:t>($30,280,000 - $42,200,000)</w:t>
             </w:r>
           </w:p>
         </w:tc>
@@ -2581,7 +2927,7 @@
               <w:jc w:val="center"/>
             </w:pPr>
             <w:r>
-              <w:t xml:space="preserve">$40,300,000 </w:t>
+              <w:t xml:space="preserve">$36,640,000 </w:t>
             </w:r>
           </w:p>
           <w:p>
@@ -2589,10 +2935,8 @@
               <w:pStyle w:val="Compact"/>
               <w:jc w:val="center"/>
             </w:pPr>
-            <w:bookmarkStart w:id="10" w:name="_GoBack"/>
-            <w:bookmarkEnd w:id="10"/>
-            <w:r>
-              <w:t>($33,480,000 - $47,120,000)</w:t>
+            <w:r>
+              <w:t>($31,490,000 - $41,780,000)</w:t>
             </w:r>
           </w:p>
         </w:tc>
@@ -2606,7 +2950,7 @@
               <w:jc w:val="center"/>
             </w:pPr>
             <w:r>
-              <w:t xml:space="preserve">$40,300,000 </w:t>
+              <w:t xml:space="preserve">$14,720,000 </w:t>
             </w:r>
           </w:p>
           <w:p>
@@ -2615,7 +2959,7 @@
               <w:jc w:val="center"/>
             </w:pPr>
             <w:r>
-              <w:t>($33,480,000 - $47,120,000)</w:t>
+              <w:t>($12,300,000 - $17,140,000)</w:t>
             </w:r>
           </w:p>
         </w:tc>
@@ -2658,7 +3002,7 @@
               <w:jc w:val="center"/>
             </w:pPr>
             <w:r>
-              <w:t xml:space="preserve">$17,740,000 </w:t>
+              <w:t xml:space="preserve">$21,730,000 </w:t>
             </w:r>
           </w:p>
           <w:p>
@@ -2667,7 +3011,7 @@
               <w:jc w:val="center"/>
             </w:pPr>
             <w:r>
-              <w:t>($14,560,000 - $20,920,000)</w:t>
+              <w:t>($17,930,000 - $25,530,000)</w:t>
             </w:r>
           </w:p>
         </w:tc>
@@ -2675,16 +3019,10 @@
     </w:tbl>
     <w:p>
       <w:r>
-        <w:br w:type="page"/>
-      </w:r>
-    </w:p>
-    <w:p>
-      <w:pPr>
-        <w:pStyle w:val="BodyText"/>
-      </w:pPr>
-      <w:r>
-        <w:lastRenderedPageBreak/>
-        <w:t>Figure 2 shows the distributions for the cumulative number of new infections in partners of Medicare ineligibles for the baseline scenario and if ART is provided to all Medicare ineligibles. Providing treatment to all Medicare ineligibles will avert a median of 80 new infections (IQR: 68.5 - 91.5) over 5 years.</w:t>
+        <w:t>Figure 2 shows the distributions for the cumulative number of new infections in partners of Medicare ineligibles for the baseline scenario and if ART is provided to</w:t>
+      </w:r>
+      <w:r>
+        <w:t xml:space="preserve"> all Medicare ineligibles. Providing treatment to all Medicare ineligibles will avert a median of 80 new infections (IQR: 68.5 - 91.5) over 5 years.</w:t>
       </w:r>
     </w:p>
     <w:p>
@@ -2695,10 +3033,20 @@
         <w:rPr>
           <w:b/>
         </w:rPr>
-        <w:t>Figure 2</w:t>
-      </w:r>
-      <w:r>
-        <w:t xml:space="preserve"> - Total number of number of new infections (left) and the distribution in infections averted (right) over 5 years after all HIV-positive people ineligible for Medicare are provided ART.</w:t>
+        <w:lastRenderedPageBreak/>
+        <w:t>F</w:t>
+      </w:r>
+      <w:r>
+        <w:rPr>
+          <w:b/>
+        </w:rPr>
+        <w:t>igure 2</w:t>
+      </w:r>
+      <w:r>
+        <w:t xml:space="preserve"> - Total number of number of new infections (left) and the distribution in infections averted (righ</w:t>
+      </w:r>
+      <w:r>
+        <w:t>t) over 5 years after all HIV-positive people ineligible for Medicare are provided ART.</w:t>
       </w:r>
     </w:p>
     <w:p>
@@ -2756,52 +3104,58 @@
     </w:p>
     <w:p>
       <w:pPr>
+        <w:spacing w:before="0" w:after="200"/>
+      </w:pPr>
+      <w:r>
+        <w:t>Providing ART to Medicare ineligibles over 5 years is estimated to have a median undiscounted cost of $40,820,000 (IQR: $34,110,000 - $47,530,000) and a median discou</w:t>
+      </w:r>
+      <w:r>
+        <w:t>nted cost of $36,240,000 (IQR: $30,280,000 - $42,200,000). This corresponds to a cost per infection averted of $450,000 (IQR: $360,000 - $540,000) (with 5% discounting).</w:t>
+      </w:r>
+    </w:p>
+    <w:p>
+      <w:pPr>
         <w:pStyle w:val="BodyText"/>
       </w:pPr>
       <w:r>
-        <w:t>Providing ART to Medicare ineligibles over 5 years is estimated to have a median undiscounted cost of $40,300,000 (IQR: $33,480,000 - $47,120,000) and a median discounted cost of $35,830,000 (IQR: $29,780,000 - $41,870,000). This corresponds to a cost per infection averted of $440,000 (IQR: $350,000 - $530,000) (with 5% discounting).</w:t>
-      </w:r>
-    </w:p>
-    <w:p>
-      <w:pPr>
-        <w:pStyle w:val="BodyText"/>
-      </w:pPr>
-      <w:r>
-        <w:t>Figure 3 shows the cumulative costs for providing ART to Medicare ineligible people for the next 5 years and the savings due to the reduction in infections during this period. The median undiscounted cumulative cost when ART is expanded to all Medicare ineligible PLHIV is $40,300,000 (IQR: $33,480,000 - $47,120,000) (taking the median of the sum for each simulation). The resulting reduction in infections gives a median saving of $80,620,000 (IQR: $66,130,000 - $95,120,000); Figure 3) in the lifetime treatment costs for newly infected people. When discounting is taken into account, the costs of providing ART reduce to a median $35,830,000 (IQR: $29,780,000 - $41,870,000) and the resulting saving in treatment costs reduces to a median of $17,740,000 (IQR: $14,560,000 - $20,920,000).</w:t>
+        <w:t>F</w:t>
+      </w:r>
+      <w:r>
+        <w:t>igure 3 shows the cumulative costs for providing ART to Medicare ineligible people fo</w:t>
+      </w:r>
+      <w:r>
+        <w:t>r the next 5 years and the savings due to the reduction in infections during this period. The median undiscounted cumulative cost when ART is expanded to all Medicare ineligible PLHIV is $40,820,000 (IQR: $34,110,000 - $47,530,000) (taking the median of th</w:t>
+      </w:r>
+      <w:r>
+        <w:t>e sum for each simulation). The resulting reduction in infections gives a median saving of $80,570,000 (IQR: $65,840,000 - $95,310,000; Figure 3) in the lifetime treatment costs for newly infected people. When discounting is taken into account, the costs o</w:t>
+      </w:r>
+      <w:r>
+        <w:t>f providing ART reduce to a median $36,240,000 (IQR: $30,280,000 - $42,200,000) and the resulting saving in treatment costs reduces to a median of $21,730,000 (IQR: $17,930,000 - $25,530,000).</w:t>
       </w:r>
     </w:p>
     <w:p>
       <w:pPr>
         <w:spacing w:before="0" w:after="200"/>
+      </w:pPr>
+      <w:r>
         <w:rPr>
           <w:b/>
         </w:rPr>
-      </w:pPr>
-      <w:r>
-        <w:rPr>
-          <w:b/>
-        </w:rPr>
-        <w:br w:type="page"/>
-      </w:r>
-    </w:p>
-    <w:p>
-      <w:pPr>
-        <w:pStyle w:val="BodyText"/>
-      </w:pPr>
-      <w:r>
-        <w:rPr>
-          <w:b/>
-        </w:rPr>
-        <w:lastRenderedPageBreak/>
         <w:t>Figure 3</w:t>
       </w:r>
       <w:r>
-        <w:t xml:space="preserve"> - Median total costs for providing all Medicare ineligibles with ART and the reduction in lifetime treatment costs for partners of Medicare Ineligibles who acquire infection over 5 years. The bars show the interquartile range in total costs across all simulations.</w:t>
-      </w:r>
-    </w:p>
-    <w:p>
-      <w:pPr>
-        <w:pStyle w:val="BodyText"/>
+        <w:t xml:space="preserve"> - Median total costs for providing all Medicare inelig</w:t>
+      </w:r>
+      <w:r>
+        <w:t>ibles with ART and the reduction in lifetime treatment costs for partners of Medicare Ineligibles who acquire infection</w:t>
+      </w:r>
+      <w:r>
+        <w:t>over 5 years. The bars show the interquartile range in total costs across all simulations.</w:t>
+      </w:r>
+    </w:p>
+    <w:p>
+      <w:pPr>
+        <w:spacing w:before="0" w:after="200"/>
         <w:jc w:val="center"/>
       </w:pPr>
       <w:r>
@@ -2811,7 +3165,7 @@
         </w:rPr>
         <w:drawing>
           <wp:inline distT="0" distB="0" distL="0" distR="0">
-            <wp:extent cx="5544151" cy="2772075"/>
+            <wp:extent cx="4933950" cy="2333625"/>
             <wp:effectExtent l="0" t="0" r="0" b="0"/>
             <wp:docPr id="3" name="Picture"/>
             <wp:cNvGraphicFramePr/>
@@ -2833,7 +3187,7 @@
                   <pic:spPr bwMode="auto">
                     <a:xfrm>
                       <a:off x="0" y="0"/>
-                      <a:ext cx="5544151" cy="2772075"/>
+                      <a:ext cx="4934490" cy="2333880"/>
                     </a:xfrm>
                     <a:prstGeom prst="rect">
                       <a:avLst/>
@@ -2856,15 +3210,27 @@
       <w:pPr>
         <w:pStyle w:val="Heading3"/>
       </w:pPr>
-      <w:bookmarkStart w:id="11" w:name="appendix-details-of-calculations"/>
+      <w:bookmarkStart w:id="10" w:name="appendix-details-of-calculations"/>
+      <w:bookmarkEnd w:id="10"/>
+      <w:r>
+        <w:br w:type="page"/>
+      </w:r>
+      <w:bookmarkStart w:id="11" w:name="_GoBack"/>
+      <w:r>
+        <w:lastRenderedPageBreak/>
+        <w:t>Appendix: Details of calculations</w:t>
+      </w:r>
       <w:bookmarkEnd w:id="11"/>
-      <w:r>
-        <w:t>Appendix: Details of calculations</w:t>
-      </w:r>
-    </w:p>
-    <w:p>
-      <w:r>
-        <w:t>The overall number of new infections per year is calculated by summing the number of new infections caused by MSM and non-MSM population group; i.e.</w:t>
+    </w:p>
+    <w:p>
+      <w:r>
+        <w:t>T</w:t>
+      </w:r>
+      <w:r>
+        <w:t>he overa</w:t>
+      </w:r>
+      <w:r>
+        <w:t>ll number of new infections per year is calculated by summing the number of new infections caused by MSM and non-MSM population group; i.e.</w:t>
       </w:r>
     </w:p>
     <w:p>
@@ -2880,7 +3246,25 @@
             <w:rPr>
               <w:rFonts w:ascii="Cambria Math" w:hAnsi="Cambria Math"/>
             </w:rPr>
-            <m:t>I(y)=</m:t>
+            <m:t>I</m:t>
+          </m:r>
+          <m:r>
+            <w:rPr>
+              <w:rFonts w:ascii="Cambria Math" w:hAnsi="Cambria Math"/>
+            </w:rPr>
+            <m:t>(</m:t>
+          </m:r>
+          <m:r>
+            <w:rPr>
+              <w:rFonts w:ascii="Cambria Math" w:hAnsi="Cambria Math"/>
+            </w:rPr>
+            <m:t>y</m:t>
+          </m:r>
+          <m:r>
+            <w:rPr>
+              <w:rFonts w:ascii="Cambria Math" w:hAnsi="Cambria Math"/>
+            </w:rPr>
+            <m:t>)=</m:t>
           </m:r>
           <m:sSub>
             <m:sSubPr>
@@ -2911,7 +3295,19 @@
             <w:rPr>
               <w:rFonts w:ascii="Cambria Math" w:hAnsi="Cambria Math"/>
             </w:rPr>
-            <m:t>(y)+</m:t>
+            <m:t>(</m:t>
+          </m:r>
+          <m:r>
+            <w:rPr>
+              <w:rFonts w:ascii="Cambria Math" w:hAnsi="Cambria Math"/>
+            </w:rPr>
+            <m:t>y</m:t>
+          </m:r>
+          <m:r>
+            <w:rPr>
+              <w:rFonts w:ascii="Cambria Math" w:hAnsi="Cambria Math"/>
+            </w:rPr>
+            <m:t>)+</m:t>
           </m:r>
           <m:sSub>
             <m:sSubPr>
@@ -2942,7 +3338,19 @@
             <w:rPr>
               <w:rFonts w:ascii="Cambria Math" w:hAnsi="Cambria Math"/>
             </w:rPr>
-            <m:t>(y),</m:t>
+            <m:t>(</m:t>
+          </m:r>
+          <m:r>
+            <w:rPr>
+              <w:rFonts w:ascii="Cambria Math" w:hAnsi="Cambria Math"/>
+            </w:rPr>
+            <m:t>y</m:t>
+          </m:r>
+          <m:r>
+            <w:rPr>
+              <w:rFonts w:ascii="Cambria Math" w:hAnsi="Cambria Math"/>
+            </w:rPr>
+            <m:t>),</m:t>
           </m:r>
         </m:oMath>
       </m:oMathPara>
@@ -2979,7 +3387,10 @@
         </m:r>
       </m:oMath>
       <w:r>
-        <w:t xml:space="preserve"> represent one of the populations groups (and dropping </w:t>
+        <w:t xml:space="preserve"> represent one of the populations groups (</w:t>
+      </w:r>
+      <w:r>
+        <w:t xml:space="preserve">and dropping </w:t>
       </w:r>
       <m:oMath>
         <m:r>
@@ -3037,7 +3448,19 @@
             <w:rPr>
               <w:rFonts w:ascii="Cambria Math" w:hAnsi="Cambria Math"/>
             </w:rPr>
-            <m:t>=[(1-θ)</m:t>
+            <m:t>=[(1-</m:t>
+          </m:r>
+          <m:r>
+            <w:rPr>
+              <w:rFonts w:ascii="Cambria Math" w:hAnsi="Cambria Math"/>
+            </w:rPr>
+            <m:t>θ</m:t>
+          </m:r>
+          <m:r>
+            <w:rPr>
+              <w:rFonts w:ascii="Cambria Math" w:hAnsi="Cambria Math"/>
+            </w:rPr>
+            <m:t>)</m:t>
           </m:r>
           <m:sSub>
             <m:sSubPr>
@@ -3068,7 +3491,31 @@
             <w:rPr>
               <w:rFonts w:ascii="Cambria Math" w:hAnsi="Cambria Math"/>
             </w:rPr>
-            <m:t>+θ(1-ψ)</m:t>
+            <m:t>+</m:t>
+          </m:r>
+          <m:r>
+            <w:rPr>
+              <w:rFonts w:ascii="Cambria Math" w:hAnsi="Cambria Math"/>
+            </w:rPr>
+            <m:t>θ</m:t>
+          </m:r>
+          <m:r>
+            <w:rPr>
+              <w:rFonts w:ascii="Cambria Math" w:hAnsi="Cambria Math"/>
+            </w:rPr>
+            <m:t>(1-</m:t>
+          </m:r>
+          <m:r>
+            <w:rPr>
+              <w:rFonts w:ascii="Cambria Math" w:hAnsi="Cambria Math"/>
+            </w:rPr>
+            <m:t>ψ</m:t>
+          </m:r>
+          <m:r>
+            <w:rPr>
+              <w:rFonts w:ascii="Cambria Math" w:hAnsi="Cambria Math"/>
+            </w:rPr>
+            <m:t>)</m:t>
           </m:r>
           <m:sSub>
             <m:sSubPr>
@@ -3099,7 +3546,19 @@
             <w:rPr>
               <w:rFonts w:ascii="Cambria Math" w:hAnsi="Cambria Math"/>
             </w:rPr>
-            <m:t>+θψ(1-</m:t>
+            <m:t>+</m:t>
+          </m:r>
+          <m:r>
+            <w:rPr>
+              <w:rFonts w:ascii="Cambria Math" w:hAnsi="Cambria Math"/>
+            </w:rPr>
+            <m:t>θψ</m:t>
+          </m:r>
+          <m:r>
+            <w:rPr>
+              <w:rFonts w:ascii="Cambria Math" w:hAnsi="Cambria Math"/>
+            </w:rPr>
+            <m:t>(1-</m:t>
           </m:r>
           <m:sSub>
             <m:sSubPr>
@@ -3168,7 +3627,10 @@
     </w:p>
     <w:p>
       <w:r>
-        <w:t>as ineffective treatment (resulting in unsuppressed virus) has the same transmission probability as no treatment. After some algebra this gives</w:t>
+        <w:t xml:space="preserve">as ineffective treatment (resulting in unsuppressed virus) has the same </w:t>
+      </w:r>
+      <w:r>
+        <w:t>transmission probability as no treatment. After some algebra this gives</w:t>
       </w:r>
     </w:p>
     <w:p>
@@ -3215,7 +3677,13 @@
             <w:rPr>
               <w:rFonts w:ascii="Cambria Math" w:hAnsi="Cambria Math"/>
             </w:rPr>
-            <m:t>=(1-θψ</m:t>
+            <m:t>=(1-</m:t>
+          </m:r>
+          <m:r>
+            <w:rPr>
+              <w:rFonts w:ascii="Cambria Math" w:hAnsi="Cambria Math"/>
+            </w:rPr>
+            <m:t>θψ</m:t>
           </m:r>
           <m:sSub>
             <m:sSubPr>
@@ -3355,7 +3823,25 @@
             <w:rPr>
               <w:rFonts w:ascii="Cambria Math" w:hAnsi="Cambria Math"/>
             </w:rPr>
-            <m:t>∼binom(N</m:t>
+            <m:t>∼</m:t>
+          </m:r>
+          <m:r>
+            <w:rPr>
+              <w:rFonts w:ascii="Cambria Math" w:hAnsi="Cambria Math"/>
+            </w:rPr>
+            <m:t>binom</m:t>
+          </m:r>
+          <m:r>
+            <w:rPr>
+              <w:rFonts w:ascii="Cambria Math" w:hAnsi="Cambria Math"/>
+            </w:rPr>
+            <m:t>(</m:t>
+          </m:r>
+          <m:r>
+            <w:rPr>
+              <w:rFonts w:ascii="Cambria Math" w:hAnsi="Cambria Math"/>
+            </w:rPr>
+            <m:t>N</m:t>
           </m:r>
           <m:sSub>
             <m:sSubPr>
@@ -3386,7 +3872,13 @@
             <w:rPr>
               <w:rFonts w:ascii="Cambria Math" w:hAnsi="Cambria Math"/>
             </w:rPr>
-            <m:t>,β</m:t>
+            <m:t>,</m:t>
+          </m:r>
+          <m:r>
+            <w:rPr>
+              <w:rFonts w:ascii="Cambria Math" w:hAnsi="Cambria Math"/>
+            </w:rPr>
+            <m:t>β</m:t>
           </m:r>
           <m:sSub>
             <m:sSubPr>
@@ -3424,7 +3916,10 @@
     </w:p>
     <w:p>
       <w:r>
-        <w:t xml:space="preserve">For large N and small </w:t>
+        <w:t>For large N and small</w:t>
+      </w:r>
+      <w:r>
+        <w:t xml:space="preserve"> </w:t>
       </w:r>
       <m:oMath>
         <m:r>
@@ -3501,7 +3996,13 @@
             <w:rPr>
               <w:rFonts w:ascii="Cambria Math" w:hAnsi="Cambria Math"/>
             </w:rPr>
-            <m:t>=N</m:t>
+            <m:t>=</m:t>
+          </m:r>
+          <m:r>
+            <w:rPr>
+              <w:rFonts w:ascii="Cambria Math" w:hAnsi="Cambria Math"/>
+            </w:rPr>
+            <m:t>N</m:t>
           </m:r>
           <m:sSub>
             <m:sSubPr>
@@ -3563,7 +4064,13 @@
             <w:rPr>
               <w:rFonts w:ascii="Cambria Math" w:hAnsi="Cambria Math"/>
             </w:rPr>
-            <m:t>=N</m:t>
+            <m:t>=</m:t>
+          </m:r>
+          <m:r>
+            <w:rPr>
+              <w:rFonts w:ascii="Cambria Math" w:hAnsi="Cambria Math"/>
+            </w:rPr>
+            <m:t>N</m:t>
           </m:r>
           <m:sSub>
             <m:sSubPr>
@@ -3594,7 +4101,13 @@
             <w:rPr>
               <w:rFonts w:ascii="Cambria Math" w:hAnsi="Cambria Math"/>
             </w:rPr>
-            <m:t>(1-θψ</m:t>
+            <m:t>(1-</m:t>
+          </m:r>
+          <m:r>
+            <w:rPr>
+              <w:rFonts w:ascii="Cambria Math" w:hAnsi="Cambria Math"/>
+            </w:rPr>
+            <m:t>θψ</m:t>
           </m:r>
           <m:sSub>
             <m:sSubPr>
@@ -3663,7 +4176,10 @@
     </w:p>
     <w:p>
       <w:r>
-        <w:t>and the number of new infections is given by a risk equation.  Given the relatively small population size and the high levels of ART coverage and viral suppression, likely resulting in a small number of infections, we use the stochastic approach in this analysis.</w:t>
+        <w:t>and the number of new infections is given by a risk equation.  Given the relatively small population size and the high levels of ART coverage and viral suppression, likely r</w:t>
+      </w:r>
+      <w:r>
+        <w:t>esulting in a small number of infections, we use the stochastic approach in this analysis.</w:t>
       </w:r>
     </w:p>
     <w:p>
@@ -3678,7 +4194,25 @@
           <w:rPr>
             <w:rFonts w:ascii="Cambria Math" w:hAnsi="Cambria Math"/>
           </w:rPr>
-          <m:t>I(y)</m:t>
+          <m:t>I</m:t>
+        </m:r>
+        <m:r>
+          <w:rPr>
+            <w:rFonts w:ascii="Cambria Math" w:hAnsi="Cambria Math"/>
+          </w:rPr>
+          <m:t>(</m:t>
+        </m:r>
+        <m:r>
+          <w:rPr>
+            <w:rFonts w:ascii="Cambria Math" w:hAnsi="Cambria Math"/>
+          </w:rPr>
+          <m:t>y</m:t>
+        </m:r>
+        <m:r>
+          <w:rPr>
+            <w:rFonts w:ascii="Cambria Math" w:hAnsi="Cambria Math"/>
+          </w:rPr>
+          <m:t>)</m:t>
         </m:r>
       </m:oMath>
       <w:r>
@@ -3693,7 +4227,10 @@
         </m:r>
       </m:oMath>
       <w:r>
-        <w:t xml:space="preserve">. The cumulative number of new infections in partners of medicare ineligibles over </w:t>
+        <w:t>. The cumulative number of new infections in partners of med</w:t>
+      </w:r>
+      <w:r>
+        <w:t xml:space="preserve">icare ineligibles over </w:t>
       </w:r>
       <m:oMath>
         <m:r>
@@ -3731,7 +4268,13 @@
                 <w:rPr>
                   <w:rFonts w:ascii="Cambria Math" w:hAnsi="Cambria Math"/>
                 </w:rPr>
-                <m:t>y=1</m:t>
+                <m:t>y</m:t>
+              </m:r>
+              <m:r>
+                <w:rPr>
+                  <w:rFonts w:ascii="Cambria Math" w:hAnsi="Cambria Math"/>
+                </w:rPr>
+                <m:t>=1</m:t>
               </m:r>
             </m:sub>
             <m:sup>
@@ -3755,7 +4298,19 @@
             <w:rPr>
               <w:rFonts w:ascii="Cambria Math" w:hAnsi="Cambria Math"/>
             </w:rPr>
-            <m:t>(y)</m:t>
+            <m:t>(</m:t>
+          </m:r>
+          <m:r>
+            <w:rPr>
+              <w:rFonts w:ascii="Cambria Math" w:hAnsi="Cambria Math"/>
+            </w:rPr>
+            <m:t>y</m:t>
+          </m:r>
+          <m:r>
+            <w:rPr>
+              <w:rFonts w:ascii="Cambria Math" w:hAnsi="Cambria Math"/>
+            </w:rPr>
+            <m:t>)</m:t>
           </m:r>
         </m:oMath>
       </m:oMathPara>
@@ -3789,7 +4344,13 @@
                 <w:rPr>
                   <w:rFonts w:ascii="Cambria Math" w:hAnsi="Cambria Math"/>
                 </w:rPr>
-                <m:t>y=1</m:t>
+                <m:t>y</m:t>
+              </m:r>
+              <m:r>
+                <w:rPr>
+                  <w:rFonts w:ascii="Cambria Math" w:hAnsi="Cambria Math"/>
+                </w:rPr>
+                <m:t>=1</m:t>
               </m:r>
             </m:sub>
             <m:sup>
@@ -3813,7 +4374,43 @@
             <w:rPr>
               <w:rFonts w:ascii="Cambria Math" w:hAnsi="Cambria Math"/>
             </w:rPr>
-            <m:t>(y)θ(y)</m:t>
+            <m:t>(</m:t>
+          </m:r>
+          <m:r>
+            <w:rPr>
+              <w:rFonts w:ascii="Cambria Math" w:hAnsi="Cambria Math"/>
+            </w:rPr>
+            <m:t>y</m:t>
+          </m:r>
+          <m:r>
+            <w:rPr>
+              <w:rFonts w:ascii="Cambria Math" w:hAnsi="Cambria Math"/>
+            </w:rPr>
+            <m:t>)</m:t>
+          </m:r>
+          <m:r>
+            <w:rPr>
+              <w:rFonts w:ascii="Cambria Math" w:hAnsi="Cambria Math"/>
+            </w:rPr>
+            <m:t>θ</m:t>
+          </m:r>
+          <m:r>
+            <w:rPr>
+              <w:rFonts w:ascii="Cambria Math" w:hAnsi="Cambria Math"/>
+            </w:rPr>
+            <m:t>(</m:t>
+          </m:r>
+          <m:r>
+            <w:rPr>
+              <w:rFonts w:ascii="Cambria Math" w:hAnsi="Cambria Math"/>
+            </w:rPr>
+            <m:t>y</m:t>
+          </m:r>
+          <m:r>
+            <w:rPr>
+              <w:rFonts w:ascii="Cambria Math" w:hAnsi="Cambria Math"/>
+            </w:rPr>
+            <m:t>)</m:t>
           </m:r>
           <m:sSub>
             <m:sSubPr>
@@ -3912,7 +4509,10 @@
         </m:r>
       </m:oMath>
       <w:r>
-        <w:t>). The total future costs of providing treatment to newly infected partners of Medicare ineligibles is given by</w:t>
+        <w:t xml:space="preserve">). </w:t>
+      </w:r>
+      <w:r>
+        <w:t>The total future costs of providing treatment to newly infected partners of Medicare ineligibles is given by</w:t>
       </w:r>
     </w:p>
     <w:p>
@@ -3939,7 +4539,13 @@
                 <w:rPr>
                   <w:rFonts w:ascii="Cambria Math" w:hAnsi="Cambria Math"/>
                 </w:rPr>
-                <m:t>y=1</m:t>
+                <m:t>y</m:t>
+              </m:r>
+              <m:r>
+                <w:rPr>
+                  <w:rFonts w:ascii="Cambria Math" w:hAnsi="Cambria Math"/>
+                </w:rPr>
+                <m:t>=1</m:t>
               </m:r>
             </m:sub>
             <m:sup>
@@ -3963,7 +4569,19 @@
             <w:rPr>
               <w:rFonts w:ascii="Cambria Math" w:hAnsi="Cambria Math"/>
             </w:rPr>
-            <m:t>(y)*</m:t>
+            <m:t>(</m:t>
+          </m:r>
+          <m:r>
+            <w:rPr>
+              <w:rFonts w:ascii="Cambria Math" w:hAnsi="Cambria Math"/>
+            </w:rPr>
+            <m:t>y</m:t>
+          </m:r>
+          <m:r>
+            <w:rPr>
+              <w:rFonts w:ascii="Cambria Math" w:hAnsi="Cambria Math"/>
+            </w:rPr>
+            <m:t>)*</m:t>
           </m:r>
           <m:nary>
             <m:naryPr>
@@ -3980,7 +4598,13 @@
                 <w:rPr>
                   <w:rFonts w:ascii="Cambria Math" w:hAnsi="Cambria Math"/>
                 </w:rPr>
-                <m:t>l=1</m:t>
+                <m:t>l</m:t>
+              </m:r>
+              <m:r>
+                <w:rPr>
+                  <w:rFonts w:ascii="Cambria Math" w:hAnsi="Cambria Math"/>
+                </w:rPr>
+                <m:t>=1</m:t>
               </m:r>
             </m:sub>
             <m:sup>
@@ -4042,7 +4666,19 @@
             <w:rPr>
               <w:rFonts w:ascii="Cambria Math" w:hAnsi="Cambria Math"/>
             </w:rPr>
-            <m:t>(l)/(1+</m:t>
+            <m:t>(</m:t>
+          </m:r>
+          <m:r>
+            <w:rPr>
+              <w:rFonts w:ascii="Cambria Math" w:hAnsi="Cambria Math"/>
+            </w:rPr>
+            <m:t>l</m:t>
+          </m:r>
+          <m:r>
+            <w:rPr>
+              <w:rFonts w:ascii="Cambria Math" w:hAnsi="Cambria Math"/>
+            </w:rPr>
+            <m:t>)/(1+</m:t>
           </m:r>
           <m:sSub>
             <m:sSubPr>
@@ -4090,7 +4726,13 @@
                 <w:rPr>
                   <w:rFonts w:ascii="Cambria Math" w:hAnsi="Cambria Math"/>
                 </w:rPr>
-                <m:t>l+</m:t>
+                <m:t>l</m:t>
+              </m:r>
+              <m:r>
+                <w:rPr>
+                  <w:rFonts w:ascii="Cambria Math" w:hAnsi="Cambria Math"/>
+                </w:rPr>
+                <m:t>+</m:t>
               </m:r>
               <m:sSub>
                 <m:sSubPr>
@@ -4178,7 +4820,19 @@
               <w:rPr>
                 <w:rFonts w:ascii="Cambria Math" w:hAnsi="Cambria Math"/>
               </w:rPr>
-              <m:t>ART</m:t>
+              <m:t>A</m:t>
+            </m:r>
+            <m:r>
+              <w:rPr>
+                <w:rFonts w:ascii="Cambria Math" w:hAnsi="Cambria Math"/>
+              </w:rPr>
+              <m:t>R</m:t>
+            </m:r>
+            <m:r>
+              <w:rPr>
+                <w:rFonts w:ascii="Cambria Math" w:hAnsi="Cambria Math"/>
+              </w:rPr>
+              <m:t>T</m:t>
             </m:r>
           </m:sub>
         </m:sSub>
@@ -4186,7 +4840,19 @@
           <w:rPr>
             <w:rFonts w:ascii="Cambria Math" w:hAnsi="Cambria Math"/>
           </w:rPr>
-          <m:t>(l)</m:t>
+          <m:t>(</m:t>
+        </m:r>
+        <m:r>
+          <w:rPr>
+            <w:rFonts w:ascii="Cambria Math" w:hAnsi="Cambria Math"/>
+          </w:rPr>
+          <m:t>l</m:t>
+        </m:r>
+        <m:r>
+          <w:rPr>
+            <w:rFonts w:ascii="Cambria Math" w:hAnsi="Cambria Math"/>
+          </w:rPr>
+          <m:t>)</m:t>
         </m:r>
       </m:oMath>
       <w:r>
@@ -4252,17 +4918,42 @@
       <w:bookmarkStart w:id="12" w:name="references"/>
       <w:bookmarkEnd w:id="12"/>
       <w:r>
+        <w:lastRenderedPageBreak/>
         <w:t>References</w:t>
       </w:r>
     </w:p>
     <w:p>
       <w:r>
-        <w:t>1. Petoumenos K (2013) THE australian hiv observational database temporary residents access study (atras) one year follow-up.</w:t>
-      </w:r>
-    </w:p>
-    <w:p>
-      <w:r>
-        <w:t>2. Schneider K, Gray RT, Wilson DP (2014) A cost-effectiveness analysis of hiv pre-exposure prophylaxis for men who have sex with men in australia. Clinical infectious diseases 58: 1027–1034.</w:t>
+        <w:t xml:space="preserve">1. Petoumenos K (2013) THE </w:t>
+      </w:r>
+      <w:r>
+        <w:t>A</w:t>
+      </w:r>
+      <w:r>
+        <w:t xml:space="preserve">ustralian </w:t>
+      </w:r>
+      <w:r>
+        <w:t>HIV</w:t>
+      </w:r>
+      <w:r>
+        <w:t xml:space="preserve"> observational </w:t>
+      </w:r>
+      <w:r>
+        <w:t>database temporary residents access study (</w:t>
+      </w:r>
+      <w:r>
+        <w:t>ATRAS</w:t>
+      </w:r>
+      <w:r>
+        <w:t>) one year follow-up.</w:t>
+      </w:r>
+    </w:p>
+    <w:p>
+      <w:r>
+        <w:t>2. Schneider K, Gray RT, Wilson DP (2014) A cost-effectiveness analysis of hiv pre-exposure prophylaxis for men who have sex with men in australia. Clinical infectious diseases 58: 1027–</w:t>
+      </w:r>
+      <w:r>
+        <w:t>1034.</w:t>
       </w:r>
     </w:p>
     <w:p>
@@ -4272,7 +4963,16 @@
     </w:p>
     <w:p>
       <w:r>
-        <w:t>4. Institute TK (2014) HIV in australia annual surveillance report 2014 supplement. Report. The Kirby Institute, UNSW Australia, Sydney NSW 2052.</w:t>
+        <w:t xml:space="preserve">4. </w:t>
+      </w:r>
+      <w:r>
+        <w:t>The Kirby Institute</w:t>
+      </w:r>
+      <w:r>
+        <w:t xml:space="preserve"> (2014) HIV in australia annual surveillance report 2014 supplement. Report.</w:t>
+      </w:r>
+      <w:r>
+        <w:t xml:space="preserve"> The Kirby Institute, UNSW Australia, Sydney NSW 2052.</w:t>
       </w:r>
     </w:p>
     <w:p>
@@ -4282,12 +4982,18 @@
     </w:p>
     <w:p>
       <w:r>
-        <w:t>6. Rodger AJ, Cambiano V, Bruun T, Vernazza P, Collins S, et al. (2016) Sexual activity without condoms and risk of hiv transmission in serodifferent couples when the hiv-positive partner is using suppressive antiretroviral therapy. Jama 316: 171–181.</w:t>
-      </w:r>
-    </w:p>
-    <w:p>
-      <w:r>
-        <w:t>7. Jansson J, Wilson DP, Carr A, Petoumenos K, Boyd MA (2013) Currently available medications in resource-rich settings may not be sufficient for lifelong treatment of hiv. AIDS (London, England) 27: 1245.</w:t>
+        <w:t>6. Rodger AJ, Cambiano V, Bruun</w:t>
+      </w:r>
+      <w:r>
+        <w:t xml:space="preserve"> T, Vernazza P, Collins S, et al. (2016) Sexual activity without condoms and risk of hiv transmission in serodifferent couples when the hiv-positive partner is using suppressive antiretroviral therapy. Jama 316: 171–181.</w:t>
+      </w:r>
+    </w:p>
+    <w:p>
+      <w:r>
+        <w:t>7. Jansson J, Wilson DP, Carr A, Pe</w:t>
+      </w:r>
+      <w:r>
+        <w:t>toumenos K, Boyd MA (2013) Currently available medications in resource-rich settings may not be sufficient for lifelong treatment of hiv. AIDS (London, England) 27: 1245.</w:t>
       </w:r>
     </w:p>
     <w:sectPr>
@@ -4439,11 +5145,11 @@
     </w:lvl>
   </w:abstractNum>
   <w:abstractNum w:abstractNumId="1" w15:restartNumberingAfterBreak="0">
-    <w:nsid w:val="A6CE8957"/>
+    <w:nsid w:val="C94574CE"/>
     <w:multiLevelType w:val="multilevel"/>
-    <w:tmpl w:val="7576A0BC"/>
+    <w:tmpl w:val="E4A05A1A"/>
     <w:lvl w:ilvl="0">
-      <w:start w:val="6"/>
+      <w:start w:val="1"/>
       <w:numFmt w:val="decimal"/>
       <w:lvlText w:val="%1."/>
       <w:lvlJc w:val="left"/>
@@ -4455,7 +5161,7 @@
       </w:pPr>
     </w:lvl>
     <w:lvl w:ilvl="1">
-      <w:start w:val="6"/>
+      <w:start w:val="1"/>
       <w:numFmt w:val="decimal"/>
       <w:lvlText w:val="%2."/>
       <w:lvlJc w:val="left"/>
@@ -4467,7 +5173,7 @@
       </w:pPr>
     </w:lvl>
     <w:lvl w:ilvl="2">
-      <w:start w:val="6"/>
+      <w:start w:val="1"/>
       <w:numFmt w:val="decimal"/>
       <w:lvlText w:val="%3."/>
       <w:lvlJc w:val="left"/>
@@ -4479,7 +5185,7 @@
       </w:pPr>
     </w:lvl>
     <w:lvl w:ilvl="3">
-      <w:start w:val="6"/>
+      <w:start w:val="1"/>
       <w:numFmt w:val="decimal"/>
       <w:lvlText w:val="%4."/>
       <w:lvlJc w:val="left"/>
@@ -4491,7 +5197,7 @@
       </w:pPr>
     </w:lvl>
     <w:lvl w:ilvl="4">
-      <w:start w:val="6"/>
+      <w:start w:val="1"/>
       <w:numFmt w:val="decimal"/>
       <w:lvlText w:val="%5."/>
       <w:lvlJc w:val="left"/>
@@ -4503,7 +5209,7 @@
       </w:pPr>
     </w:lvl>
     <w:lvl w:ilvl="5">
-      <w:start w:val="6"/>
+      <w:start w:val="1"/>
       <w:numFmt w:val="decimal"/>
       <w:lvlText w:val="%6."/>
       <w:lvlJc w:val="left"/>
@@ -4515,7 +5221,7 @@
       </w:pPr>
     </w:lvl>
     <w:lvl w:ilvl="6">
-      <w:start w:val="6"/>
+      <w:start w:val="1"/>
       <w:numFmt w:val="decimal"/>
       <w:lvlText w:val="%7."/>
       <w:lvlJc w:val="left"/>
@@ -4538,9 +5244,9 @@
     </w:lvl>
   </w:abstractNum>
   <w:abstractNum w:abstractNumId="2" w15:restartNumberingAfterBreak="0">
-    <w:nsid w:val="BF36EC64"/>
+    <w:nsid w:val="FE64674F"/>
     <w:multiLevelType w:val="multilevel"/>
-    <w:tmpl w:val="CFB036B0"/>
+    <w:tmpl w:val="8BCC72B4"/>
     <w:lvl w:ilvl="0">
       <w:numFmt w:val="bullet"/>
       <w:lvlText w:val="•"/>
@@ -4630,108 +5336,9 @@
     </w:lvl>
   </w:abstractNum>
   <w:abstractNum w:abstractNumId="3" w15:restartNumberingAfterBreak="0">
-    <w:nsid w:val="DE25600F"/>
+    <w:nsid w:val="138B0F66"/>
     <w:multiLevelType w:val="multilevel"/>
-    <w:tmpl w:val="51ACA15A"/>
-    <w:lvl w:ilvl="0">
-      <w:start w:val="1"/>
-      <w:numFmt w:val="decimal"/>
-      <w:lvlText w:val="%1."/>
-      <w:lvlJc w:val="left"/>
-      <w:pPr>
-        <w:tabs>
-          <w:tab w:val="num" w:pos="0"/>
-        </w:tabs>
-        <w:ind w:left="480" w:hanging="480"/>
-      </w:pPr>
-    </w:lvl>
-    <w:lvl w:ilvl="1">
-      <w:start w:val="1"/>
-      <w:numFmt w:val="decimal"/>
-      <w:lvlText w:val="%2."/>
-      <w:lvlJc w:val="left"/>
-      <w:pPr>
-        <w:tabs>
-          <w:tab w:val="num" w:pos="720"/>
-        </w:tabs>
-        <w:ind w:left="1200" w:hanging="480"/>
-      </w:pPr>
-    </w:lvl>
-    <w:lvl w:ilvl="2">
-      <w:start w:val="1"/>
-      <w:numFmt w:val="decimal"/>
-      <w:lvlText w:val="%3."/>
-      <w:lvlJc w:val="left"/>
-      <w:pPr>
-        <w:tabs>
-          <w:tab w:val="num" w:pos="1440"/>
-        </w:tabs>
-        <w:ind w:left="1920" w:hanging="480"/>
-      </w:pPr>
-    </w:lvl>
-    <w:lvl w:ilvl="3">
-      <w:start w:val="1"/>
-      <w:numFmt w:val="decimal"/>
-      <w:lvlText w:val="%4."/>
-      <w:lvlJc w:val="left"/>
-      <w:pPr>
-        <w:tabs>
-          <w:tab w:val="num" w:pos="2160"/>
-        </w:tabs>
-        <w:ind w:left="2640" w:hanging="480"/>
-      </w:pPr>
-    </w:lvl>
-    <w:lvl w:ilvl="4">
-      <w:start w:val="1"/>
-      <w:numFmt w:val="decimal"/>
-      <w:lvlText w:val="%5."/>
-      <w:lvlJc w:val="left"/>
-      <w:pPr>
-        <w:tabs>
-          <w:tab w:val="num" w:pos="2880"/>
-        </w:tabs>
-        <w:ind w:left="3360" w:hanging="480"/>
-      </w:pPr>
-    </w:lvl>
-    <w:lvl w:ilvl="5">
-      <w:start w:val="1"/>
-      <w:numFmt w:val="decimal"/>
-      <w:lvlText w:val="%6."/>
-      <w:lvlJc w:val="left"/>
-      <w:pPr>
-        <w:tabs>
-          <w:tab w:val="num" w:pos="3600"/>
-        </w:tabs>
-        <w:ind w:left="4080" w:hanging="480"/>
-      </w:pPr>
-    </w:lvl>
-    <w:lvl w:ilvl="6">
-      <w:start w:val="1"/>
-      <w:numFmt w:val="decimal"/>
-      <w:lvlText w:val="%7."/>
-      <w:lvlJc w:val="left"/>
-      <w:pPr>
-        <w:tabs>
-          <w:tab w:val="num" w:pos="4320"/>
-        </w:tabs>
-        <w:ind w:left="4800" w:hanging="480"/>
-      </w:pPr>
-    </w:lvl>
-    <w:lvl w:ilvl="7">
-      <w:numFmt w:val="decimal"/>
-      <w:lvlText w:val=""/>
-      <w:lvlJc w:val="left"/>
-    </w:lvl>
-    <w:lvl w:ilvl="8">
-      <w:numFmt w:val="decimal"/>
-      <w:lvlText w:val=""/>
-      <w:lvlJc w:val="left"/>
-    </w:lvl>
-  </w:abstractNum>
-  <w:abstractNum w:abstractNumId="4" w15:restartNumberingAfterBreak="0">
-    <w:nsid w:val="573DEF3F"/>
-    <w:multiLevelType w:val="multilevel"/>
-    <w:tmpl w:val="0980BF3A"/>
+    <w:tmpl w:val="68DC41FA"/>
     <w:lvl w:ilvl="0">
       <w:numFmt w:val="bullet"/>
       <w:lvlText w:val=" "/>
@@ -4824,13 +5431,13 @@
     <w:abstractNumId w:val="0"/>
   </w:num>
   <w:num w:numId="2">
-    <w:abstractNumId w:val="4"/>
+    <w:abstractNumId w:val="3"/>
   </w:num>
   <w:num w:numId="3">
     <w:abstractNumId w:val="2"/>
   </w:num>
   <w:num w:numId="4">
-    <w:abstractNumId w:val="3"/>
+    <w:abstractNumId w:val="1"/>
     <w:lvlOverride w:ilvl="0">
       <w:startOverride w:val="1"/>
     </w:lvlOverride>
@@ -4851,30 +5458,6 @@
     </w:lvlOverride>
     <w:lvlOverride w:ilvl="6">
       <w:startOverride w:val="1"/>
-    </w:lvlOverride>
-  </w:num>
-  <w:num w:numId="5">
-    <w:abstractNumId w:val="1"/>
-    <w:lvlOverride w:ilvl="0">
-      <w:startOverride w:val="5"/>
-    </w:lvlOverride>
-    <w:lvlOverride w:ilvl="1">
-      <w:startOverride w:val="6"/>
-    </w:lvlOverride>
-    <w:lvlOverride w:ilvl="2">
-      <w:startOverride w:val="6"/>
-    </w:lvlOverride>
-    <w:lvlOverride w:ilvl="3">
-      <w:startOverride w:val="6"/>
-    </w:lvlOverride>
-    <w:lvlOverride w:ilvl="4">
-      <w:startOverride w:val="6"/>
-    </w:lvlOverride>
-    <w:lvlOverride w:ilvl="5">
-      <w:startOverride w:val="6"/>
-    </w:lvlOverride>
-    <w:lvlOverride w:ilvl="6">
-      <w:startOverride w:val="6"/>
     </w:lvlOverride>
   </w:num>
 </w:numbering>
@@ -5037,9 +5620,6 @@
     <w:lsdException w:name="Table Web 1" w:semiHidden="1" w:unhideWhenUsed="1"/>
     <w:lsdException w:name="Table Web 2" w:semiHidden="1" w:unhideWhenUsed="1"/>
     <w:lsdException w:name="Table Web 3" w:semiHidden="1" w:unhideWhenUsed="1"/>
-    <w:lsdException w:name="Table Theme" w:semiHidden="1" w:unhideWhenUsed="1"/>
-    <w:lsdException w:name="Light Shading"/>
-    <w:lsdException w:name="Light List"/>
     <w:lsdException w:name="Light Grid"/>
     <w:lsdException w:name="Medium Shading 1"/>
     <w:lsdException w:name="Medium Shading 2"/>
@@ -5901,15 +6481,6 @@
       <w:shd w:val="clear" w:color="auto" w:fill="F8F8F8"/>
     </w:rPr>
   </w:style>
-  <w:style w:type="paragraph" w:styleId="ListParagraph">
-    <w:name w:val="List Paragraph"/>
-    <w:basedOn w:val="Normal"/>
-    <w:rsid w:val="000F1B0D"/>
-    <w:pPr>
-      <w:ind w:left="720"/>
-      <w:contextualSpacing/>
-    </w:pPr>
-  </w:style>
 </w:styles>
 </file>
 

</xml_diff>